<commit_message>
Updated favicon, resume & footer text
</commit_message>
<xml_diff>
--- a/Rohan-Adhia-Resume.docx
+++ b/Rohan-Adhia-Resume.docx
@@ -1,6 +1,6 @@
 
 <file path=word/document.xml><?xml version="1.0" encoding="utf-8"?>
-<w:document xmlns:wpc="http://schemas.microsoft.com/office/word/2010/wordprocessingCanvas" xmlns:cx="http://schemas.microsoft.com/office/drawing/2014/chartex" xmlns:cx1="http://schemas.microsoft.com/office/drawing/2015/9/8/chartex" xmlns:cx2="http://schemas.microsoft.com/office/drawing/2015/10/21/chartex" xmlns:cx3="http://schemas.microsoft.com/office/drawing/2016/5/9/chartex" xmlns:cx4="http://schemas.microsoft.com/office/drawing/2016/5/10/chartex" xmlns:cx5="http://schemas.microsoft.com/office/drawing/2016/5/11/chartex" xmlns:cx6="http://schemas.microsoft.com/office/drawing/2016/5/12/chartex" xmlns:cx7="http://schemas.microsoft.com/office/drawing/2016/5/13/chartex" xmlns:cx8="http://schemas.microsoft.com/office/drawing/2016/5/14/chartex" xmlns:mc="http://schemas.openxmlformats.org/markup-compatibility/2006" xmlns:aink="http://schemas.microsoft.com/office/drawing/2016/ink" xmlns:am3d="http://schemas.microsoft.com/office/drawing/2017/model3d" xmlns:o="urn:schemas-microsoft-com:office:office" xmlns:r="http://schemas.openxmlformats.org/officeDocument/2006/relationships" xmlns:m="http://schemas.openxmlformats.org/officeDocument/2006/math" xmlns:v="urn:schemas-microsoft-com:vml" xmlns:wp14="http://schemas.microsoft.com/office/word/2010/wordprocessingDrawing" xmlns:wp="http://schemas.openxmlformats.org/drawingml/2006/wordprocessingDrawing" xmlns:w10="urn:schemas-microsoft-com:office:word" xmlns:w="http://schemas.openxmlformats.org/wordprocessingml/2006/main" xmlns:w14="http://schemas.microsoft.com/office/word/2010/wordml" xmlns:w15="http://schemas.microsoft.com/office/word/2012/wordml" xmlns:w16cid="http://schemas.microsoft.com/office/word/2016/wordml/cid" xmlns:w16se="http://schemas.microsoft.com/office/word/2015/wordml/symex" xmlns:wpg="http://schemas.microsoft.com/office/word/2010/wordprocessingGroup" xmlns:wpi="http://schemas.microsoft.com/office/word/2010/wordprocessingInk" xmlns:wne="http://schemas.microsoft.com/office/word/2006/wordml" xmlns:wps="http://schemas.microsoft.com/office/word/2010/wordprocessingShape" mc:Ignorable="w14 w15 w16se w16cid wp14">
+<w:document xmlns:wpc="http://schemas.microsoft.com/office/word/2010/wordprocessingCanvas" xmlns:cx="http://schemas.microsoft.com/office/drawing/2014/chartex" xmlns:cx1="http://schemas.microsoft.com/office/drawing/2015/9/8/chartex" xmlns:cx2="http://schemas.microsoft.com/office/drawing/2015/10/21/chartex" xmlns:cx3="http://schemas.microsoft.com/office/drawing/2016/5/9/chartex" xmlns:cx4="http://schemas.microsoft.com/office/drawing/2016/5/10/chartex" xmlns:cx5="http://schemas.microsoft.com/office/drawing/2016/5/11/chartex" xmlns:cx6="http://schemas.microsoft.com/office/drawing/2016/5/12/chartex" xmlns:cx7="http://schemas.microsoft.com/office/drawing/2016/5/13/chartex" xmlns:cx8="http://schemas.microsoft.com/office/drawing/2016/5/14/chartex" xmlns:mc="http://schemas.openxmlformats.org/markup-compatibility/2006" xmlns:aink="http://schemas.microsoft.com/office/drawing/2016/ink" xmlns:am3d="http://schemas.microsoft.com/office/drawing/2017/model3d" xmlns:o="urn:schemas-microsoft-com:office:office" xmlns:oel="http://schemas.microsoft.com/office/2019/extlst" xmlns:r="http://schemas.openxmlformats.org/officeDocument/2006/relationships" xmlns:m="http://schemas.openxmlformats.org/officeDocument/2006/math" xmlns:v="urn:schemas-microsoft-com:vml" xmlns:wp14="http://schemas.microsoft.com/office/word/2010/wordprocessingDrawing" xmlns:wp="http://schemas.openxmlformats.org/drawingml/2006/wordprocessingDrawing" xmlns:w10="urn:schemas-microsoft-com:office:word" xmlns:w="http://schemas.openxmlformats.org/wordprocessingml/2006/main" xmlns:w14="http://schemas.microsoft.com/office/word/2010/wordml" xmlns:w15="http://schemas.microsoft.com/office/word/2012/wordml" xmlns:w16cex="http://schemas.microsoft.com/office/word/2018/wordml/cex" xmlns:w16cid="http://schemas.microsoft.com/office/word/2016/wordml/cid" xmlns:w16="http://schemas.microsoft.com/office/word/2018/wordml" xmlns:w16du="http://schemas.microsoft.com/office/word/2023/wordml/word16du" xmlns:w16sdtdh="http://schemas.microsoft.com/office/word/2020/wordml/sdtdatahash" xmlns:w16sdtfl="http://schemas.microsoft.com/office/word/2024/wordml/sdtformatlock" xmlns:w16se="http://schemas.microsoft.com/office/word/2015/wordml/symex" xmlns:wpg="http://schemas.microsoft.com/office/word/2010/wordprocessingGroup" xmlns:wpi="http://schemas.microsoft.com/office/word/2010/wordprocessingInk" xmlns:wne="http://schemas.microsoft.com/office/word/2006/wordml" xmlns:wps="http://schemas.microsoft.com/office/word/2010/wordprocessingShape" mc:Ignorable="w14 w15 w16se w16cid w16 w16cex w16sdtdh w16sdtfl w16du wp14">
   <w:body>
     <w:p>
       <w:pPr>
@@ -20,7 +20,7 @@
         <mc:AlternateContent>
           <mc:Choice Requires="wps">
             <w:drawing>
-              <wp:anchor distT="0" distB="0" distL="114300" distR="114300" simplePos="0" relativeHeight="251659264" behindDoc="0" locked="0" layoutInCell="1" allowOverlap="1">
+              <wp:anchor distT="0" distB="0" distL="114300" distR="114300" simplePos="0" relativeHeight="251659264" behindDoc="0" locked="0" layoutInCell="1" allowOverlap="1" wp14:anchorId="778E8074" wp14:editId="30E2E57E">
                 <wp:simplePos x="0" y="0"/>
                 <wp:positionH relativeFrom="column">
                   <wp:posOffset>4161155</wp:posOffset>
@@ -95,7 +95,7 @@
           </mc:Choice>
           <mc:Fallback>
             <w:pict>
-              <v:oval w14:anchorId="363EE9F2" id="Oval 11" o:spid="_x0000_s1026" style="position:absolute;margin-left:327.65pt;margin-top:-56pt;width:113.35pt;height:113.35pt;z-index:251659264;visibility:visible;mso-wrap-style:square;mso-width-percent:0;mso-height-percent:0;mso-wrap-distance-left:9pt;mso-wrap-distance-top:0;mso-wrap-distance-right:9pt;mso-wrap-distance-bottom:0;mso-position-horizontal:absolute;mso-position-horizontal-relative:text;mso-position-vertical:absolute;mso-position-vertical-relative:text;mso-width-percent:0;mso-height-percent:0;mso-width-relative:margin;mso-height-relative:margin;v-text-anchor:middle" o:gfxdata="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" strokecolor="#aeaaaa [2414]" strokeweight="1pt">
+              <v:oval w14:anchorId="363EE9F2" id="Oval 11" o:spid="_x0000_s1026" style="position:absolute;margin-left:327.65pt;margin-top:-56pt;width:113.35pt;height:113.35pt;z-index:251659264;visibility:visible;mso-wrap-style:square;mso-width-percent:0;mso-height-percent:0;mso-wrap-distance-left:9pt;mso-wrap-distance-top:0;mso-wrap-distance-right:9pt;mso-wrap-distance-bottom:0;mso-position-horizontal:absolute;mso-position-horizontal-relative:text;mso-position-vertical:absolute;mso-position-vertical-relative:text;mso-width-percent:0;mso-height-percent:0;mso-width-relative:margin;mso-height-relative:margin;v-text-anchor:middle" o:gfxdata="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" strokecolor="#aeaaaa [2414]" strokeweight="1pt">
                 <v:fill r:id="rId7" o:title="" recolor="t" rotate="t" type="frame"/>
                 <v:stroke joinstyle="miter"/>
               </v:oval>
@@ -136,22 +136,13 @@
         </w:rPr>
         <w:t xml:space="preserve"> | </w:t>
       </w:r>
-      <w:hyperlink r:id="rId9" w:history="1">
+      <w:hyperlink r:id="rId9" w:tgtFrame="_blank" w:history="1">
         <w:r>
           <w:rPr>
             <w:rFonts w:eastAsia="Times New Roman" w:cs="Times New Roman"/>
             <w:u w:val="single"/>
           </w:rPr>
-          <w:t>Portfoli</w:t>
-        </w:r>
-        <w:bookmarkStart w:id="0" w:name="_GoBack"/>
-        <w:bookmarkEnd w:id="0"/>
-        <w:r>
-          <w:rPr>
-            <w:rFonts w:eastAsia="Times New Roman" w:cs="Times New Roman"/>
-            <w:u w:val="single"/>
-          </w:rPr>
-          <w:t>o</w:t>
+          <w:t>Portfolio</w:t>
         </w:r>
       </w:hyperlink>
       <w:r>
@@ -219,8 +210,8 @@
           <w:rFonts w:eastAsia="Times New Roman" w:cs="Times New Roman"/>
           <w:noProof/>
         </w:rPr>
-        <w:pict w14:anchorId="14BF7708">
-          <v:rect id="_x0000_i1030" alt="" style="width:451pt;height:.05pt;mso-width-percent:0;mso-height-percent:0;mso-width-percent:0;mso-height-percent:0" o:hralign="center" o:hrstd="t" o:hr="t" fillcolor="#a0a0a0" stroked="f"/>
+        <w:pict w14:anchorId="0B8AD64A">
+          <v:rect id="_x0000_i1025" alt="" style="width:451pt;height:.05pt;mso-width-percent:0;mso-height-percent:0;mso-width-percent:0;mso-height-percent:0" o:hralign="center" o:hrstd="t" o:hr="t" fillcolor="#a0a0a0" stroked="f"/>
         </w:pict>
       </w:r>
     </w:p>
@@ -301,8 +292,8 @@
           <w:rFonts w:eastAsia="Times New Roman" w:cs="Times New Roman"/>
           <w:noProof/>
         </w:rPr>
-        <w:pict w14:anchorId="7CAE718F">
-          <v:rect id="_x0000_i1029" alt="" style="width:451pt;height:.05pt;mso-width-percent:0;mso-height-percent:0;mso-width-percent:0;mso-height-percent:0" o:hralign="center" o:hrstd="t" o:hr="t" fillcolor="#a0a0a0" stroked="f"/>
+        <w:pict w14:anchorId="684B7B3E">
+          <v:rect id="_x0000_i1026" alt="" style="width:451pt;height:.05pt;mso-width-percent:0;mso-height-percent:0;mso-width-percent:0;mso-height-percent:0" o:hralign="center" o:hrstd="t" o:hr="t" fillcolor="#a0a0a0" stroked="f"/>
         </w:pict>
       </w:r>
     </w:p>
@@ -1325,8 +1316,8 @@
           <w:rFonts w:eastAsia="Times New Roman" w:cs="Times New Roman"/>
           <w:noProof/>
         </w:rPr>
-        <w:pict w14:anchorId="544C5E10">
-          <v:rect id="_x0000_i1028" alt="" style="width:451pt;height:.05pt;mso-width-percent:0;mso-height-percent:0;mso-width-percent:0;mso-height-percent:0" o:hralign="center" o:hrstd="t" o:hr="t" fillcolor="#a0a0a0" stroked="f"/>
+        <w:pict w14:anchorId="32C3F9BA">
+          <v:rect id="_x0000_i1027" alt="" style="width:451pt;height:.05pt;mso-width-percent:0;mso-height-percent:0;mso-width-percent:0;mso-height-percent:0" o:hralign="center" o:hrstd="t" o:hr="t" fillcolor="#a0a0a0" stroked="f"/>
         </w:pict>
       </w:r>
     </w:p>
@@ -1428,8 +1419,8 @@
           <w:rFonts w:eastAsia="Times New Roman" w:cs="Times New Roman"/>
           <w:noProof/>
         </w:rPr>
-        <w:pict w14:anchorId="519C5DF4">
-          <v:rect id="_x0000_i1027" alt="" style="width:451pt;height:.05pt;mso-width-percent:0;mso-height-percent:0;mso-width-percent:0;mso-height-percent:0" o:hralign="center" o:hrstd="t" o:hr="t" fillcolor="#a0a0a0" stroked="f"/>
+        <w:pict w14:anchorId="2350263F">
+          <v:rect id="_x0000_i1028" alt="" style="width:451pt;height:.05pt;mso-width-percent:0;mso-height-percent:0;mso-width-percent:0;mso-height-percent:0" o:hralign="center" o:hrstd="t" o:hr="t" fillcolor="#a0a0a0" stroked="f"/>
         </w:pict>
       </w:r>
     </w:p>
@@ -1504,7 +1495,19 @@
         <w:rPr>
           <w:rFonts w:eastAsia="Times New Roman" w:cs="Times New Roman"/>
         </w:rPr>
-        <w:t xml:space="preserve"> – London Markets 1 (LM 1)</w:t>
+        <w:t xml:space="preserve"> – London Markets</w:t>
+      </w:r>
+      <w:r>
+        <w:rPr>
+          <w:rFonts w:eastAsia="Times New Roman" w:cs="Times New Roman"/>
+        </w:rPr>
+        <w:t xml:space="preserve"> (LM)</w:t>
+      </w:r>
+      <w:r>
+        <w:rPr>
+          <w:rFonts w:eastAsia="Times New Roman" w:cs="Times New Roman"/>
+        </w:rPr>
+        <w:t xml:space="preserve"> 1</w:t>
       </w:r>
     </w:p>
     <w:p>
@@ -1519,8 +1522,8 @@
           <w:rFonts w:eastAsia="Times New Roman" w:cs="Times New Roman"/>
           <w:noProof/>
         </w:rPr>
-        <w:pict w14:anchorId="6169FA18">
-          <v:rect id="_x0000_i1026" alt="" style="width:451pt;height:.05pt;mso-width-percent:0;mso-height-percent:0;mso-width-percent:0;mso-height-percent:0" o:hralign="center" o:hrstd="t" o:hr="t" fillcolor="#a0a0a0" stroked="f"/>
+        <w:pict w14:anchorId="54D7F1E9">
+          <v:rect id="_x0000_i1029" alt="" style="width:451pt;height:.05pt;mso-width-percent:0;mso-height-percent:0;mso-width-percent:0;mso-height-percent:0" o:hralign="center" o:hrstd="t" o:hr="t" fillcolor="#a0a0a0" stroked="f"/>
         </w:pict>
       </w:r>
     </w:p>
@@ -1680,8 +1683,8 @@
           <w:rFonts w:eastAsia="Times New Roman" w:cs="Times New Roman"/>
           <w:noProof/>
         </w:rPr>
-        <w:pict w14:anchorId="0ACA1058">
-          <v:rect id="_x0000_i1025" alt="" style="width:451pt;height:.05pt;mso-width-percent:0;mso-height-percent:0;mso-width-percent:0;mso-height-percent:0" o:hralign="center" o:hrstd="t" o:hr="t" fillcolor="#a0a0a0" stroked="f"/>
+        <w:pict w14:anchorId="7B686C3B">
+          <v:rect id="_x0000_i1030" alt="" style="width:451pt;height:.05pt;mso-width-percent:0;mso-height-percent:0;mso-width-percent:0;mso-height-percent:0" o:hralign="center" o:hrstd="t" o:hr="t" fillcolor="#a0a0a0" stroked="f"/>
         </w:pict>
       </w:r>
     </w:p>
@@ -1732,7 +1735,7 @@
 </file>
 
 <file path=word/numbering.xml><?xml version="1.0" encoding="utf-8"?>
-<w:numbering xmlns:wpc="http://schemas.microsoft.com/office/word/2010/wordprocessingCanvas" xmlns:cx="http://schemas.microsoft.com/office/drawing/2014/chartex" xmlns:cx1="http://schemas.microsoft.com/office/drawing/2015/9/8/chartex" xmlns:cx2="http://schemas.microsoft.com/office/drawing/2015/10/21/chartex" xmlns:cx3="http://schemas.microsoft.com/office/drawing/2016/5/9/chartex" xmlns:cx4="http://schemas.microsoft.com/office/drawing/2016/5/10/chartex" xmlns:cx5="http://schemas.microsoft.com/office/drawing/2016/5/11/chartex" xmlns:cx6="http://schemas.microsoft.com/office/drawing/2016/5/12/chartex" xmlns:cx7="http://schemas.microsoft.com/office/drawing/2016/5/13/chartex" xmlns:cx8="http://schemas.microsoft.com/office/drawing/2016/5/14/chartex" xmlns:mc="http://schemas.openxmlformats.org/markup-compatibility/2006" xmlns:aink="http://schemas.microsoft.com/office/drawing/2016/ink" xmlns:am3d="http://schemas.microsoft.com/office/drawing/2017/model3d" xmlns:o="urn:schemas-microsoft-com:office:office" xmlns:r="http://schemas.openxmlformats.org/officeDocument/2006/relationships" xmlns:m="http://schemas.openxmlformats.org/officeDocument/2006/math" xmlns:v="urn:schemas-microsoft-com:vml" xmlns:wp14="http://schemas.microsoft.com/office/word/2010/wordprocessingDrawing" xmlns:wp="http://schemas.openxmlformats.org/drawingml/2006/wordprocessingDrawing" xmlns:w10="urn:schemas-microsoft-com:office:word" xmlns:w="http://schemas.openxmlformats.org/wordprocessingml/2006/main" xmlns:w14="http://schemas.microsoft.com/office/word/2010/wordml" xmlns:w15="http://schemas.microsoft.com/office/word/2012/wordml" xmlns:w16cid="http://schemas.microsoft.com/office/word/2016/wordml/cid" xmlns:w16se="http://schemas.microsoft.com/office/word/2015/wordml/symex" xmlns:wpg="http://schemas.microsoft.com/office/word/2010/wordprocessingGroup" xmlns:wpi="http://schemas.microsoft.com/office/word/2010/wordprocessingInk" xmlns:wne="http://schemas.microsoft.com/office/word/2006/wordml" xmlns:wps="http://schemas.microsoft.com/office/word/2010/wordprocessingShape" mc:Ignorable="w14 w15 w16se w16cid wp14">
+<w:numbering xmlns:wpc="http://schemas.microsoft.com/office/word/2010/wordprocessingCanvas" xmlns:cx="http://schemas.microsoft.com/office/drawing/2014/chartex" xmlns:cx1="http://schemas.microsoft.com/office/drawing/2015/9/8/chartex" xmlns:cx2="http://schemas.microsoft.com/office/drawing/2015/10/21/chartex" xmlns:cx3="http://schemas.microsoft.com/office/drawing/2016/5/9/chartex" xmlns:cx4="http://schemas.microsoft.com/office/drawing/2016/5/10/chartex" xmlns:cx5="http://schemas.microsoft.com/office/drawing/2016/5/11/chartex" xmlns:cx6="http://schemas.microsoft.com/office/drawing/2016/5/12/chartex" xmlns:cx7="http://schemas.microsoft.com/office/drawing/2016/5/13/chartex" xmlns:cx8="http://schemas.microsoft.com/office/drawing/2016/5/14/chartex" xmlns:mc="http://schemas.openxmlformats.org/markup-compatibility/2006" xmlns:aink="http://schemas.microsoft.com/office/drawing/2016/ink" xmlns:am3d="http://schemas.microsoft.com/office/drawing/2017/model3d" xmlns:o="urn:schemas-microsoft-com:office:office" xmlns:oel="http://schemas.microsoft.com/office/2019/extlst" xmlns:r="http://schemas.openxmlformats.org/officeDocument/2006/relationships" xmlns:m="http://schemas.openxmlformats.org/officeDocument/2006/math" xmlns:v="urn:schemas-microsoft-com:vml" xmlns:wp14="http://schemas.microsoft.com/office/word/2010/wordprocessingDrawing" xmlns:wp="http://schemas.openxmlformats.org/drawingml/2006/wordprocessingDrawing" xmlns:w10="urn:schemas-microsoft-com:office:word" xmlns:w="http://schemas.openxmlformats.org/wordprocessingml/2006/main" xmlns:w14="http://schemas.microsoft.com/office/word/2010/wordml" xmlns:w15="http://schemas.microsoft.com/office/word/2012/wordml" xmlns:w16cex="http://schemas.microsoft.com/office/word/2018/wordml/cex" xmlns:w16cid="http://schemas.microsoft.com/office/word/2016/wordml/cid" xmlns:w16="http://schemas.microsoft.com/office/word/2018/wordml" xmlns:w16du="http://schemas.microsoft.com/office/word/2023/wordml/word16du" xmlns:w16sdtdh="http://schemas.microsoft.com/office/word/2020/wordml/sdtdatahash" xmlns:w16sdtfl="http://schemas.microsoft.com/office/word/2024/wordml/sdtformatlock" xmlns:w16se="http://schemas.microsoft.com/office/word/2015/wordml/symex" xmlns:wpg="http://schemas.microsoft.com/office/word/2010/wordprocessingGroup" xmlns:wpi="http://schemas.microsoft.com/office/word/2010/wordprocessingInk" xmlns:wne="http://schemas.microsoft.com/office/word/2006/wordml" xmlns:wps="http://schemas.microsoft.com/office/word/2010/wordprocessingShape" mc:Ignorable="w14 w15 w16se w16cid w16 w16cex w16sdtdh w16sdtfl w16du wp14">
   <w:abstractNum w:abstractNumId="0" w15:restartNumberingAfterBreak="0">
     <w:nsid w:val="08497DBC"/>
     <w:multiLevelType w:val="multilevel"/>
@@ -3074,38 +3077,38 @@
       </w:rPr>
     </w:lvl>
   </w:abstractNum>
-  <w:num w:numId="1">
+  <w:num w:numId="1" w16cid:durableId="1922522934">
     <w:abstractNumId w:val="2"/>
   </w:num>
-  <w:num w:numId="2">
+  <w:num w:numId="2" w16cid:durableId="2043898787">
     <w:abstractNumId w:val="4"/>
   </w:num>
-  <w:num w:numId="3">
+  <w:num w:numId="3" w16cid:durableId="852256978">
     <w:abstractNumId w:val="0"/>
   </w:num>
-  <w:num w:numId="4">
+  <w:num w:numId="4" w16cid:durableId="1868834713">
     <w:abstractNumId w:val="3"/>
   </w:num>
-  <w:num w:numId="5">
+  <w:num w:numId="5" w16cid:durableId="1480267394">
     <w:abstractNumId w:val="5"/>
   </w:num>
-  <w:num w:numId="6">
+  <w:num w:numId="6" w16cid:durableId="208802030">
     <w:abstractNumId w:val="1"/>
   </w:num>
-  <w:num w:numId="7">
+  <w:num w:numId="7" w16cid:durableId="434250914">
     <w:abstractNumId w:val="6"/>
   </w:num>
-  <w:num w:numId="8">
+  <w:num w:numId="8" w16cid:durableId="656346687">
     <w:abstractNumId w:val="8"/>
   </w:num>
-  <w:num w:numId="9">
+  <w:num w:numId="9" w16cid:durableId="1807701964">
     <w:abstractNumId w:val="7"/>
   </w:num>
 </w:numbering>
 </file>
 
 <file path=word/styles.xml><?xml version="1.0" encoding="utf-8"?>
-<w:styles xmlns:mc="http://schemas.openxmlformats.org/markup-compatibility/2006" xmlns:r="http://schemas.openxmlformats.org/officeDocument/2006/relationships" xmlns:w="http://schemas.openxmlformats.org/wordprocessingml/2006/main" xmlns:w14="http://schemas.microsoft.com/office/word/2010/wordml" xmlns:w15="http://schemas.microsoft.com/office/word/2012/wordml" xmlns:w16cid="http://schemas.microsoft.com/office/word/2016/wordml/cid" xmlns:w16se="http://schemas.microsoft.com/office/word/2015/wordml/symex" mc:Ignorable="w14 w15 w16se w16cid">
+<w:styles xmlns:mc="http://schemas.openxmlformats.org/markup-compatibility/2006" xmlns:r="http://schemas.openxmlformats.org/officeDocument/2006/relationships" xmlns:w="http://schemas.openxmlformats.org/wordprocessingml/2006/main" xmlns:w14="http://schemas.microsoft.com/office/word/2010/wordml" xmlns:w15="http://schemas.microsoft.com/office/word/2012/wordml" xmlns:w16cex="http://schemas.microsoft.com/office/word/2018/wordml/cex" xmlns:w16cid="http://schemas.microsoft.com/office/word/2016/wordml/cid" xmlns:w16="http://schemas.microsoft.com/office/word/2018/wordml" xmlns:w16du="http://schemas.microsoft.com/office/word/2023/wordml/word16du" xmlns:w16sdtdh="http://schemas.microsoft.com/office/word/2020/wordml/sdtdatahash" xmlns:w16sdtfl="http://schemas.microsoft.com/office/word/2024/wordml/sdtformatlock" xmlns:w16se="http://schemas.microsoft.com/office/word/2015/wordml/symex" mc:Ignorable="w14 w15 w16se w16cid w16 w16cex w16sdtdh w16sdtfl w16du">
   <w:docDefaults>
     <w:rPrDefault>
       <w:rPr>
@@ -3117,7 +3120,7 @@
     </w:rPrDefault>
     <w:pPrDefault/>
   </w:docDefaults>
-  <w:latentStyles w:defLockedState="0" w:defUIPriority="99" w:defSemiHidden="0" w:defUnhideWhenUsed="0" w:defQFormat="0" w:count="375">
+  <w:latentStyles w:defLockedState="0" w:defUIPriority="99" w:defSemiHidden="0" w:defUnhideWhenUsed="0" w:defQFormat="0" w:count="376">
     <w:lsdException w:name="Normal" w:uiPriority="0" w:qFormat="1"/>
     <w:lsdException w:name="heading 1" w:uiPriority="9" w:qFormat="1"/>
     <w:lsdException w:name="heading 2" w:semiHidden="1" w:uiPriority="9" w:unhideWhenUsed="1" w:qFormat="1"/>
@@ -3493,6 +3496,7 @@
     <w:lsdException w:name="Smart Hyperlink" w:semiHidden="1" w:unhideWhenUsed="1"/>
     <w:lsdException w:name="Hashtag" w:semiHidden="1" w:unhideWhenUsed="1"/>
     <w:lsdException w:name="Unresolved Mention" w:semiHidden="1" w:unhideWhenUsed="1"/>
+    <w:lsdException w:name="Smart Link" w:semiHidden="1" w:unhideWhenUsed="1"/>
   </w:latentStyles>
   <w:style w:type="paragraph" w:default="1" w:styleId="Normal">
     <w:name w:val="Normal"/>

</xml_diff>

<commit_message>
Changed proile headshot & updated resume
</commit_message>
<xml_diff>
--- a/Rohan-Adhia-Resume.docx
+++ b/Rohan-Adhia-Resume.docx
@@ -1,6 +1,6 @@
 
 <file path=word/document.xml><?xml version="1.0" encoding="utf-8"?>
-<w:document xmlns:wpc="http://schemas.microsoft.com/office/word/2010/wordprocessingCanvas" xmlns:cx="http://schemas.microsoft.com/office/drawing/2014/chartex" xmlns:cx1="http://schemas.microsoft.com/office/drawing/2015/9/8/chartex" xmlns:cx2="http://schemas.microsoft.com/office/drawing/2015/10/21/chartex" xmlns:cx3="http://schemas.microsoft.com/office/drawing/2016/5/9/chartex" xmlns:cx4="http://schemas.microsoft.com/office/drawing/2016/5/10/chartex" xmlns:cx5="http://schemas.microsoft.com/office/drawing/2016/5/11/chartex" xmlns:cx6="http://schemas.microsoft.com/office/drawing/2016/5/12/chartex" xmlns:cx7="http://schemas.microsoft.com/office/drawing/2016/5/13/chartex" xmlns:cx8="http://schemas.microsoft.com/office/drawing/2016/5/14/chartex" xmlns:mc="http://schemas.openxmlformats.org/markup-compatibility/2006" xmlns:aink="http://schemas.microsoft.com/office/drawing/2016/ink" xmlns:am3d="http://schemas.microsoft.com/office/drawing/2017/model3d" xmlns:o="urn:schemas-microsoft-com:office:office" xmlns:oel="http://schemas.microsoft.com/office/2019/extlst" xmlns:r="http://schemas.openxmlformats.org/officeDocument/2006/relationships" xmlns:m="http://schemas.openxmlformats.org/officeDocument/2006/math" xmlns:v="urn:schemas-microsoft-com:vml" xmlns:wp14="http://schemas.microsoft.com/office/word/2010/wordprocessingDrawing" xmlns:wp="http://schemas.openxmlformats.org/drawingml/2006/wordprocessingDrawing" xmlns:w10="urn:schemas-microsoft-com:office:word" xmlns:w="http://schemas.openxmlformats.org/wordprocessingml/2006/main" xmlns:w14="http://schemas.microsoft.com/office/word/2010/wordml" xmlns:w15="http://schemas.microsoft.com/office/word/2012/wordml" xmlns:w16cex="http://schemas.microsoft.com/office/word/2018/wordml/cex" xmlns:w16cid="http://schemas.microsoft.com/office/word/2016/wordml/cid" xmlns:w16="http://schemas.microsoft.com/office/word/2018/wordml" xmlns:w16du="http://schemas.microsoft.com/office/word/2023/wordml/word16du" xmlns:w16sdtdh="http://schemas.microsoft.com/office/word/2020/wordml/sdtdatahash" xmlns:w16sdtfl="http://schemas.microsoft.com/office/word/2024/wordml/sdtformatlock" xmlns:w16se="http://schemas.microsoft.com/office/word/2015/wordml/symex" xmlns:wpg="http://schemas.microsoft.com/office/word/2010/wordprocessingGroup" xmlns:wpi="http://schemas.microsoft.com/office/word/2010/wordprocessingInk" xmlns:wne="http://schemas.microsoft.com/office/word/2006/wordml" xmlns:wps="http://schemas.microsoft.com/office/word/2010/wordprocessingShape" mc:Ignorable="w14 w15 w16se w16cid w16 w16cex w16sdtdh w16sdtfl w16du wp14">
+<w:document xmlns:wpc="http://schemas.microsoft.com/office/word/2010/wordprocessingCanvas" xmlns:cx="http://schemas.microsoft.com/office/drawing/2014/chartex" xmlns:cx1="http://schemas.microsoft.com/office/drawing/2015/9/8/chartex" xmlns:cx2="http://schemas.microsoft.com/office/drawing/2015/10/21/chartex" xmlns:cx3="http://schemas.microsoft.com/office/drawing/2016/5/9/chartex" xmlns:cx4="http://schemas.microsoft.com/office/drawing/2016/5/10/chartex" xmlns:cx5="http://schemas.microsoft.com/office/drawing/2016/5/11/chartex" xmlns:cx6="http://schemas.microsoft.com/office/drawing/2016/5/12/chartex" xmlns:cx7="http://schemas.microsoft.com/office/drawing/2016/5/13/chartex" xmlns:cx8="http://schemas.microsoft.com/office/drawing/2016/5/14/chartex" xmlns:mc="http://schemas.openxmlformats.org/markup-compatibility/2006" xmlns:aink="http://schemas.microsoft.com/office/drawing/2016/ink" xmlns:am3d="http://schemas.microsoft.com/office/drawing/2017/model3d" xmlns:o="urn:schemas-microsoft-com:office:office" xmlns:r="http://schemas.openxmlformats.org/officeDocument/2006/relationships" xmlns:m="http://schemas.openxmlformats.org/officeDocument/2006/math" xmlns:v="urn:schemas-microsoft-com:vml" xmlns:wp14="http://schemas.microsoft.com/office/word/2010/wordprocessingDrawing" xmlns:wp="http://schemas.openxmlformats.org/drawingml/2006/wordprocessingDrawing" xmlns:w10="urn:schemas-microsoft-com:office:word" xmlns:w="http://schemas.openxmlformats.org/wordprocessingml/2006/main" xmlns:w14="http://schemas.microsoft.com/office/word/2010/wordml" xmlns:w15="http://schemas.microsoft.com/office/word/2012/wordml" xmlns:w16cid="http://schemas.microsoft.com/office/word/2016/wordml/cid" xmlns:w16se="http://schemas.microsoft.com/office/word/2015/wordml/symex" xmlns:wpg="http://schemas.microsoft.com/office/word/2010/wordprocessingGroup" xmlns:wpi="http://schemas.microsoft.com/office/word/2010/wordprocessingInk" xmlns:wne="http://schemas.microsoft.com/office/word/2006/wordml" xmlns:wps="http://schemas.microsoft.com/office/word/2010/wordprocessingShape" mc:Ignorable="w14 w15 w16se w16cid wp14">
   <w:body>
     <w:p>
       <w:pPr>
@@ -20,7 +20,7 @@
         <mc:AlternateContent>
           <mc:Choice Requires="wps">
             <w:drawing>
-              <wp:anchor distT="0" distB="0" distL="114300" distR="114300" simplePos="0" relativeHeight="251659264" behindDoc="0" locked="0" layoutInCell="1" allowOverlap="1" wp14:anchorId="778E8074" wp14:editId="30E2E57E">
+              <wp:anchor distT="0" distB="0" distL="114300" distR="114300" simplePos="0" relativeHeight="251659264" behindDoc="0" locked="0" layoutInCell="1" allowOverlap="1" wp14:anchorId="778E8074" wp14:editId="6317AF9C">
                 <wp:simplePos x="0" y="0"/>
                 <wp:positionH relativeFrom="column">
                   <wp:posOffset>4161155</wp:posOffset>
@@ -28,8 +28,8 @@
                 <wp:positionV relativeFrom="paragraph">
                   <wp:posOffset>-711200</wp:posOffset>
                 </wp:positionV>
-                <wp:extent cx="1439545" cy="1439545"/>
-                <wp:effectExtent l="0" t="0" r="8255" b="8255"/>
+                <wp:extent cx="1439545" cy="1436400"/>
+                <wp:effectExtent l="0" t="0" r="8255" b="11430"/>
                 <wp:wrapNone/>
                 <wp:docPr id="11" name="Oval 11"/>
                 <wp:cNvGraphicFramePr/>
@@ -40,22 +40,27 @@
                       <wps:spPr>
                         <a:xfrm>
                           <a:off x="0" y="0"/>
-                          <a:ext cx="1439545" cy="1439545"/>
+                          <a:ext cx="1439545" cy="1436400"/>
                         </a:xfrm>
                         <a:prstGeom prst="ellipse">
                           <a:avLst/>
                         </a:prstGeom>
-                        <a:blipFill>
-                          <a:blip r:embed="rId6"/>
+                        <a:blipFill dpi="0" rotWithShape="1">
+                          <a:blip r:embed="rId6" cstate="print">
+                            <a:extLst>
+                              <a:ext uri="{28A0092B-C50C-407E-A947-70E740481C1C}">
+                                <a14:useLocalDpi xmlns:a14="http://schemas.microsoft.com/office/drawing/2010/main" val="0"/>
+                              </a:ext>
+                            </a:extLst>
+                          </a:blip>
+                          <a:srcRect/>
                           <a:stretch>
                             <a:fillRect/>
                           </a:stretch>
                         </a:blipFill>
                         <a:ln w="12700">
                           <a:solidFill>
-                            <a:schemeClr val="bg2">
-                              <a:lumMod val="75000"/>
-                            </a:schemeClr>
+                            <a:schemeClr val="tx1"/>
                           </a:solidFill>
                         </a:ln>
                       </wps:spPr>
@@ -95,7 +100,7 @@
           </mc:Choice>
           <mc:Fallback>
             <w:pict>
-              <v:oval w14:anchorId="363EE9F2" id="Oval 11" o:spid="_x0000_s1026" style="position:absolute;margin-left:327.65pt;margin-top:-56pt;width:113.35pt;height:113.35pt;z-index:251659264;visibility:visible;mso-wrap-style:square;mso-width-percent:0;mso-height-percent:0;mso-wrap-distance-left:9pt;mso-wrap-distance-top:0;mso-wrap-distance-right:9pt;mso-wrap-distance-bottom:0;mso-position-horizontal:absolute;mso-position-horizontal-relative:text;mso-position-vertical:absolute;mso-position-vertical-relative:text;mso-width-percent:0;mso-height-percent:0;mso-width-relative:margin;mso-height-relative:margin;v-text-anchor:middle" o:gfxdata="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" strokecolor="#aeaaaa [2414]" strokeweight="1pt">
+              <v:oval w14:anchorId="1E3F4D2C" id="Oval 11" o:spid="_x0000_s1026" style="position:absolute;margin-left:327.65pt;margin-top:-56pt;width:113.35pt;height:113.1pt;z-index:251659264;visibility:visible;mso-wrap-style:square;mso-width-percent:0;mso-height-percent:0;mso-wrap-distance-left:9pt;mso-wrap-distance-top:0;mso-wrap-distance-right:9pt;mso-wrap-distance-bottom:0;mso-position-horizontal:absolute;mso-position-horizontal-relative:text;mso-position-vertical:absolute;mso-position-vertical-relative:text;mso-width-percent:0;mso-height-percent:0;mso-width-relative:margin;mso-height-relative:margin;v-text-anchor:middle" o:gfxdata="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" strokecolor="black [3213]" strokeweight="1pt">
                 <v:fill r:id="rId7" o:title="" recolor="t" rotate="t" type="frame"/>
                 <v:stroke joinstyle="miter"/>
               </v:oval>
@@ -157,6 +162,8 @@
         </w:rPr>
         <w:t>Andheri, Mumbai, India</w:t>
       </w:r>
+      <w:bookmarkStart w:id="0" w:name="_GoBack"/>
+      <w:bookmarkEnd w:id="0"/>
     </w:p>
     <w:p>
       <w:pPr>
@@ -211,7 +218,7 @@
           <w:noProof/>
         </w:rPr>
         <w:pict w14:anchorId="0B8AD64A">
-          <v:rect id="_x0000_i1025" alt="" style="width:451pt;height:.05pt;mso-width-percent:0;mso-height-percent:0;mso-width-percent:0;mso-height-percent:0" o:hralign="center" o:hrstd="t" o:hr="t" fillcolor="#a0a0a0" stroked="f"/>
+          <v:rect id="_x0000_i1030" alt="" style="width:451pt;height:.05pt;mso-width-percent:0;mso-height-percent:0;mso-width-percent:0;mso-height-percent:0" o:hralign="center" o:hrstd="t" o:hr="t" fillcolor="#a0a0a0" stroked="f"/>
         </w:pict>
       </w:r>
     </w:p>
@@ -293,7 +300,7 @@
           <w:noProof/>
         </w:rPr>
         <w:pict w14:anchorId="684B7B3E">
-          <v:rect id="_x0000_i1026" alt="" style="width:451pt;height:.05pt;mso-width-percent:0;mso-height-percent:0;mso-width-percent:0;mso-height-percent:0" o:hralign="center" o:hrstd="t" o:hr="t" fillcolor="#a0a0a0" stroked="f"/>
+          <v:rect id="_x0000_i1029" alt="" style="width:451pt;height:.05pt;mso-width-percent:0;mso-height-percent:0;mso-width-percent:0;mso-height-percent:0" o:hralign="center" o:hrstd="t" o:hr="t" fillcolor="#a0a0a0" stroked="f"/>
         </w:pict>
       </w:r>
     </w:p>
@@ -1317,7 +1324,7 @@
           <w:noProof/>
         </w:rPr>
         <w:pict w14:anchorId="32C3F9BA">
-          <v:rect id="_x0000_i1027" alt="" style="width:451pt;height:.05pt;mso-width-percent:0;mso-height-percent:0;mso-width-percent:0;mso-height-percent:0" o:hralign="center" o:hrstd="t" o:hr="t" fillcolor="#a0a0a0" stroked="f"/>
+          <v:rect id="_x0000_i1028" alt="" style="width:451pt;height:.05pt;mso-width-percent:0;mso-height-percent:0;mso-width-percent:0;mso-height-percent:0" o:hralign="center" o:hrstd="t" o:hr="t" fillcolor="#a0a0a0" stroked="f"/>
         </w:pict>
       </w:r>
     </w:p>
@@ -1420,7 +1427,7 @@
           <w:noProof/>
         </w:rPr>
         <w:pict w14:anchorId="2350263F">
-          <v:rect id="_x0000_i1028" alt="" style="width:451pt;height:.05pt;mso-width-percent:0;mso-height-percent:0;mso-width-percent:0;mso-height-percent:0" o:hralign="center" o:hrstd="t" o:hr="t" fillcolor="#a0a0a0" stroked="f"/>
+          <v:rect id="_x0000_i1027" alt="" style="width:451pt;height:.05pt;mso-width-percent:0;mso-height-percent:0;mso-width-percent:0;mso-height-percent:0" o:hralign="center" o:hrstd="t" o:hr="t" fillcolor="#a0a0a0" stroked="f"/>
         </w:pict>
       </w:r>
     </w:p>
@@ -1523,7 +1530,7 @@
           <w:noProof/>
         </w:rPr>
         <w:pict w14:anchorId="54D7F1E9">
-          <v:rect id="_x0000_i1029" alt="" style="width:451pt;height:.05pt;mso-width-percent:0;mso-height-percent:0;mso-width-percent:0;mso-height-percent:0" o:hralign="center" o:hrstd="t" o:hr="t" fillcolor="#a0a0a0" stroked="f"/>
+          <v:rect id="_x0000_i1026" alt="" style="width:451pt;height:.05pt;mso-width-percent:0;mso-height-percent:0;mso-width-percent:0;mso-height-percent:0" o:hralign="center" o:hrstd="t" o:hr="t" fillcolor="#a0a0a0" stroked="f"/>
         </w:pict>
       </w:r>
     </w:p>
@@ -1684,7 +1691,7 @@
           <w:noProof/>
         </w:rPr>
         <w:pict w14:anchorId="7B686C3B">
-          <v:rect id="_x0000_i1030" alt="" style="width:451pt;height:.05pt;mso-width-percent:0;mso-height-percent:0;mso-width-percent:0;mso-height-percent:0" o:hralign="center" o:hrstd="t" o:hr="t" fillcolor="#a0a0a0" stroked="f"/>
+          <v:rect id="_x0000_i1025" alt="" style="width:451pt;height:.05pt;mso-width-percent:0;mso-height-percent:0;mso-width-percent:0;mso-height-percent:0" o:hralign="center" o:hrstd="t" o:hr="t" fillcolor="#a0a0a0" stroked="f"/>
         </w:pict>
       </w:r>
     </w:p>
@@ -1735,7 +1742,7 @@
 </file>
 
 <file path=word/numbering.xml><?xml version="1.0" encoding="utf-8"?>
-<w:numbering xmlns:wpc="http://schemas.microsoft.com/office/word/2010/wordprocessingCanvas" xmlns:cx="http://schemas.microsoft.com/office/drawing/2014/chartex" xmlns:cx1="http://schemas.microsoft.com/office/drawing/2015/9/8/chartex" xmlns:cx2="http://schemas.microsoft.com/office/drawing/2015/10/21/chartex" xmlns:cx3="http://schemas.microsoft.com/office/drawing/2016/5/9/chartex" xmlns:cx4="http://schemas.microsoft.com/office/drawing/2016/5/10/chartex" xmlns:cx5="http://schemas.microsoft.com/office/drawing/2016/5/11/chartex" xmlns:cx6="http://schemas.microsoft.com/office/drawing/2016/5/12/chartex" xmlns:cx7="http://schemas.microsoft.com/office/drawing/2016/5/13/chartex" xmlns:cx8="http://schemas.microsoft.com/office/drawing/2016/5/14/chartex" xmlns:mc="http://schemas.openxmlformats.org/markup-compatibility/2006" xmlns:aink="http://schemas.microsoft.com/office/drawing/2016/ink" xmlns:am3d="http://schemas.microsoft.com/office/drawing/2017/model3d" xmlns:o="urn:schemas-microsoft-com:office:office" xmlns:oel="http://schemas.microsoft.com/office/2019/extlst" xmlns:r="http://schemas.openxmlformats.org/officeDocument/2006/relationships" xmlns:m="http://schemas.openxmlformats.org/officeDocument/2006/math" xmlns:v="urn:schemas-microsoft-com:vml" xmlns:wp14="http://schemas.microsoft.com/office/word/2010/wordprocessingDrawing" xmlns:wp="http://schemas.openxmlformats.org/drawingml/2006/wordprocessingDrawing" xmlns:w10="urn:schemas-microsoft-com:office:word" xmlns:w="http://schemas.openxmlformats.org/wordprocessingml/2006/main" xmlns:w14="http://schemas.microsoft.com/office/word/2010/wordml" xmlns:w15="http://schemas.microsoft.com/office/word/2012/wordml" xmlns:w16cex="http://schemas.microsoft.com/office/word/2018/wordml/cex" xmlns:w16cid="http://schemas.microsoft.com/office/word/2016/wordml/cid" xmlns:w16="http://schemas.microsoft.com/office/word/2018/wordml" xmlns:w16du="http://schemas.microsoft.com/office/word/2023/wordml/word16du" xmlns:w16sdtdh="http://schemas.microsoft.com/office/word/2020/wordml/sdtdatahash" xmlns:w16sdtfl="http://schemas.microsoft.com/office/word/2024/wordml/sdtformatlock" xmlns:w16se="http://schemas.microsoft.com/office/word/2015/wordml/symex" xmlns:wpg="http://schemas.microsoft.com/office/word/2010/wordprocessingGroup" xmlns:wpi="http://schemas.microsoft.com/office/word/2010/wordprocessingInk" xmlns:wne="http://schemas.microsoft.com/office/word/2006/wordml" xmlns:wps="http://schemas.microsoft.com/office/word/2010/wordprocessingShape" mc:Ignorable="w14 w15 w16se w16cid w16 w16cex w16sdtdh w16sdtfl w16du wp14">
+<w:numbering xmlns:wpc="http://schemas.microsoft.com/office/word/2010/wordprocessingCanvas" xmlns:cx="http://schemas.microsoft.com/office/drawing/2014/chartex" xmlns:cx1="http://schemas.microsoft.com/office/drawing/2015/9/8/chartex" xmlns:cx2="http://schemas.microsoft.com/office/drawing/2015/10/21/chartex" xmlns:cx3="http://schemas.microsoft.com/office/drawing/2016/5/9/chartex" xmlns:cx4="http://schemas.microsoft.com/office/drawing/2016/5/10/chartex" xmlns:cx5="http://schemas.microsoft.com/office/drawing/2016/5/11/chartex" xmlns:cx6="http://schemas.microsoft.com/office/drawing/2016/5/12/chartex" xmlns:cx7="http://schemas.microsoft.com/office/drawing/2016/5/13/chartex" xmlns:cx8="http://schemas.microsoft.com/office/drawing/2016/5/14/chartex" xmlns:mc="http://schemas.openxmlformats.org/markup-compatibility/2006" xmlns:aink="http://schemas.microsoft.com/office/drawing/2016/ink" xmlns:am3d="http://schemas.microsoft.com/office/drawing/2017/model3d" xmlns:o="urn:schemas-microsoft-com:office:office" xmlns:r="http://schemas.openxmlformats.org/officeDocument/2006/relationships" xmlns:m="http://schemas.openxmlformats.org/officeDocument/2006/math" xmlns:v="urn:schemas-microsoft-com:vml" xmlns:wp14="http://schemas.microsoft.com/office/word/2010/wordprocessingDrawing" xmlns:wp="http://schemas.openxmlformats.org/drawingml/2006/wordprocessingDrawing" xmlns:w10="urn:schemas-microsoft-com:office:word" xmlns:w="http://schemas.openxmlformats.org/wordprocessingml/2006/main" xmlns:w14="http://schemas.microsoft.com/office/word/2010/wordml" xmlns:w15="http://schemas.microsoft.com/office/word/2012/wordml" xmlns:w16cid="http://schemas.microsoft.com/office/word/2016/wordml/cid" xmlns:w16se="http://schemas.microsoft.com/office/word/2015/wordml/symex" xmlns:wpg="http://schemas.microsoft.com/office/word/2010/wordprocessingGroup" xmlns:wpi="http://schemas.microsoft.com/office/word/2010/wordprocessingInk" xmlns:wne="http://schemas.microsoft.com/office/word/2006/wordml" xmlns:wps="http://schemas.microsoft.com/office/word/2010/wordprocessingShape" mc:Ignorable="w14 w15 w16se w16cid wp14">
   <w:abstractNum w:abstractNumId="0" w15:restartNumberingAfterBreak="0">
     <w:nsid w:val="08497DBC"/>
     <w:multiLevelType w:val="multilevel"/>
@@ -3077,38 +3084,38 @@
       </w:rPr>
     </w:lvl>
   </w:abstractNum>
-  <w:num w:numId="1" w16cid:durableId="1922522934">
+  <w:num w:numId="1">
     <w:abstractNumId w:val="2"/>
   </w:num>
-  <w:num w:numId="2" w16cid:durableId="2043898787">
+  <w:num w:numId="2">
     <w:abstractNumId w:val="4"/>
   </w:num>
-  <w:num w:numId="3" w16cid:durableId="852256978">
+  <w:num w:numId="3">
     <w:abstractNumId w:val="0"/>
   </w:num>
-  <w:num w:numId="4" w16cid:durableId="1868834713">
+  <w:num w:numId="4">
     <w:abstractNumId w:val="3"/>
   </w:num>
-  <w:num w:numId="5" w16cid:durableId="1480267394">
+  <w:num w:numId="5">
     <w:abstractNumId w:val="5"/>
   </w:num>
-  <w:num w:numId="6" w16cid:durableId="208802030">
+  <w:num w:numId="6">
     <w:abstractNumId w:val="1"/>
   </w:num>
-  <w:num w:numId="7" w16cid:durableId="434250914">
+  <w:num w:numId="7">
     <w:abstractNumId w:val="6"/>
   </w:num>
-  <w:num w:numId="8" w16cid:durableId="656346687">
+  <w:num w:numId="8">
     <w:abstractNumId w:val="8"/>
   </w:num>
-  <w:num w:numId="9" w16cid:durableId="1807701964">
+  <w:num w:numId="9">
     <w:abstractNumId w:val="7"/>
   </w:num>
 </w:numbering>
 </file>
 
 <file path=word/styles.xml><?xml version="1.0" encoding="utf-8"?>
-<w:styles xmlns:mc="http://schemas.openxmlformats.org/markup-compatibility/2006" xmlns:r="http://schemas.openxmlformats.org/officeDocument/2006/relationships" xmlns:w="http://schemas.openxmlformats.org/wordprocessingml/2006/main" xmlns:w14="http://schemas.microsoft.com/office/word/2010/wordml" xmlns:w15="http://schemas.microsoft.com/office/word/2012/wordml" xmlns:w16cex="http://schemas.microsoft.com/office/word/2018/wordml/cex" xmlns:w16cid="http://schemas.microsoft.com/office/word/2016/wordml/cid" xmlns:w16="http://schemas.microsoft.com/office/word/2018/wordml" xmlns:w16du="http://schemas.microsoft.com/office/word/2023/wordml/word16du" xmlns:w16sdtdh="http://schemas.microsoft.com/office/word/2020/wordml/sdtdatahash" xmlns:w16sdtfl="http://schemas.microsoft.com/office/word/2024/wordml/sdtformatlock" xmlns:w16se="http://schemas.microsoft.com/office/word/2015/wordml/symex" mc:Ignorable="w14 w15 w16se w16cid w16 w16cex w16sdtdh w16sdtfl w16du">
+<w:styles xmlns:mc="http://schemas.openxmlformats.org/markup-compatibility/2006" xmlns:r="http://schemas.openxmlformats.org/officeDocument/2006/relationships" xmlns:w="http://schemas.openxmlformats.org/wordprocessingml/2006/main" xmlns:w14="http://schemas.microsoft.com/office/word/2010/wordml" xmlns:w15="http://schemas.microsoft.com/office/word/2012/wordml" xmlns:w16cid="http://schemas.microsoft.com/office/word/2016/wordml/cid" xmlns:w16se="http://schemas.microsoft.com/office/word/2015/wordml/symex" mc:Ignorable="w14 w15 w16se w16cid">
   <w:docDefaults>
     <w:rPrDefault>
       <w:rPr>
@@ -3120,7 +3127,7 @@
     </w:rPrDefault>
     <w:pPrDefault/>
   </w:docDefaults>
-  <w:latentStyles w:defLockedState="0" w:defUIPriority="99" w:defSemiHidden="0" w:defUnhideWhenUsed="0" w:defQFormat="0" w:count="376">
+  <w:latentStyles w:defLockedState="0" w:defUIPriority="99" w:defSemiHidden="0" w:defUnhideWhenUsed="0" w:defQFormat="0" w:count="375">
     <w:lsdException w:name="Normal" w:uiPriority="0" w:qFormat="1"/>
     <w:lsdException w:name="heading 1" w:uiPriority="9" w:qFormat="1"/>
     <w:lsdException w:name="heading 2" w:semiHidden="1" w:uiPriority="9" w:unhideWhenUsed="1" w:qFormat="1"/>
@@ -3496,7 +3503,6 @@
     <w:lsdException w:name="Smart Hyperlink" w:semiHidden="1" w:unhideWhenUsed="1"/>
     <w:lsdException w:name="Hashtag" w:semiHidden="1" w:unhideWhenUsed="1"/>
     <w:lsdException w:name="Unresolved Mention" w:semiHidden="1" w:unhideWhenUsed="1"/>
-    <w:lsdException w:name="Smart Link" w:semiHidden="1" w:unhideWhenUsed="1"/>
   </w:latentStyles>
   <w:style w:type="paragraph" w:default="1" w:styleId="Normal">
     <w:name w:val="Normal"/>
@@ -3974,7 +3980,7 @@
 </file>
 
 <file path=customXml/itemProps1.xml><?xml version="1.0" encoding="utf-8"?>
-<ds:datastoreItem xmlns:ds="http://schemas.openxmlformats.org/officeDocument/2006/customXml" ds:itemID="{CFF7E581-EAA1-D94A-ACE7-55CC0F280D87}">
+<ds:datastoreItem xmlns:ds="http://schemas.openxmlformats.org/officeDocument/2006/customXml" ds:itemID="{38155DDF-3ECE-DD4C-9AB1-BF0368841747}">
   <ds:schemaRefs>
     <ds:schemaRef ds:uri="http://schemas.openxmlformats.org/officeDocument/2006/bibliography"/>
   </ds:schemaRefs>

</xml_diff>

<commit_message>
Headshot updated pdf & website
</commit_message>
<xml_diff>
--- a/Rohan-Adhia-Resume.docx
+++ b/Rohan-Adhia-Resume.docx
@@ -1,6 +1,6 @@
 
 <file path=word/document.xml><?xml version="1.0" encoding="utf-8"?>
-<w:document xmlns:wpc="http://schemas.microsoft.com/office/word/2010/wordprocessingCanvas" xmlns:cx="http://schemas.microsoft.com/office/drawing/2014/chartex" xmlns:cx1="http://schemas.microsoft.com/office/drawing/2015/9/8/chartex" xmlns:cx2="http://schemas.microsoft.com/office/drawing/2015/10/21/chartex" xmlns:cx3="http://schemas.microsoft.com/office/drawing/2016/5/9/chartex" xmlns:cx4="http://schemas.microsoft.com/office/drawing/2016/5/10/chartex" xmlns:cx5="http://schemas.microsoft.com/office/drawing/2016/5/11/chartex" xmlns:cx6="http://schemas.microsoft.com/office/drawing/2016/5/12/chartex" xmlns:cx7="http://schemas.microsoft.com/office/drawing/2016/5/13/chartex" xmlns:cx8="http://schemas.microsoft.com/office/drawing/2016/5/14/chartex" xmlns:mc="http://schemas.openxmlformats.org/markup-compatibility/2006" xmlns:aink="http://schemas.microsoft.com/office/drawing/2016/ink" xmlns:am3d="http://schemas.microsoft.com/office/drawing/2017/model3d" xmlns:o="urn:schemas-microsoft-com:office:office" xmlns:r="http://schemas.openxmlformats.org/officeDocument/2006/relationships" xmlns:m="http://schemas.openxmlformats.org/officeDocument/2006/math" xmlns:v="urn:schemas-microsoft-com:vml" xmlns:wp14="http://schemas.microsoft.com/office/word/2010/wordprocessingDrawing" xmlns:wp="http://schemas.openxmlformats.org/drawingml/2006/wordprocessingDrawing" xmlns:w10="urn:schemas-microsoft-com:office:word" xmlns:w="http://schemas.openxmlformats.org/wordprocessingml/2006/main" xmlns:w14="http://schemas.microsoft.com/office/word/2010/wordml" xmlns:w15="http://schemas.microsoft.com/office/word/2012/wordml" xmlns:w16cid="http://schemas.microsoft.com/office/word/2016/wordml/cid" xmlns:w16se="http://schemas.microsoft.com/office/word/2015/wordml/symex" xmlns:wpg="http://schemas.microsoft.com/office/word/2010/wordprocessingGroup" xmlns:wpi="http://schemas.microsoft.com/office/word/2010/wordprocessingInk" xmlns:wne="http://schemas.microsoft.com/office/word/2006/wordml" xmlns:wps="http://schemas.microsoft.com/office/word/2010/wordprocessingShape" mc:Ignorable="w14 w15 w16se w16cid wp14">
+<w:document xmlns:wpc="http://schemas.microsoft.com/office/word/2010/wordprocessingCanvas" xmlns:cx="http://schemas.microsoft.com/office/drawing/2014/chartex" xmlns:cx1="http://schemas.microsoft.com/office/drawing/2015/9/8/chartex" xmlns:cx2="http://schemas.microsoft.com/office/drawing/2015/10/21/chartex" xmlns:cx3="http://schemas.microsoft.com/office/drawing/2016/5/9/chartex" xmlns:cx4="http://schemas.microsoft.com/office/drawing/2016/5/10/chartex" xmlns:cx5="http://schemas.microsoft.com/office/drawing/2016/5/11/chartex" xmlns:cx6="http://schemas.microsoft.com/office/drawing/2016/5/12/chartex" xmlns:cx7="http://schemas.microsoft.com/office/drawing/2016/5/13/chartex" xmlns:cx8="http://schemas.microsoft.com/office/drawing/2016/5/14/chartex" xmlns:mc="http://schemas.openxmlformats.org/markup-compatibility/2006" xmlns:aink="http://schemas.microsoft.com/office/drawing/2016/ink" xmlns:am3d="http://schemas.microsoft.com/office/drawing/2017/model3d" xmlns:o="urn:schemas-microsoft-com:office:office" xmlns:oel="http://schemas.microsoft.com/office/2019/extlst" xmlns:r="http://schemas.openxmlformats.org/officeDocument/2006/relationships" xmlns:m="http://schemas.openxmlformats.org/officeDocument/2006/math" xmlns:v="urn:schemas-microsoft-com:vml" xmlns:wp14="http://schemas.microsoft.com/office/word/2010/wordprocessingDrawing" xmlns:wp="http://schemas.openxmlformats.org/drawingml/2006/wordprocessingDrawing" xmlns:w10="urn:schemas-microsoft-com:office:word" xmlns:w="http://schemas.openxmlformats.org/wordprocessingml/2006/main" xmlns:w14="http://schemas.microsoft.com/office/word/2010/wordml" xmlns:w15="http://schemas.microsoft.com/office/word/2012/wordml" xmlns:w16cex="http://schemas.microsoft.com/office/word/2018/wordml/cex" xmlns:w16cid="http://schemas.microsoft.com/office/word/2016/wordml/cid" xmlns:w16="http://schemas.microsoft.com/office/word/2018/wordml" xmlns:w16du="http://schemas.microsoft.com/office/word/2023/wordml/word16du" xmlns:w16sdtdh="http://schemas.microsoft.com/office/word/2020/wordml/sdtdatahash" xmlns:w16sdtfl="http://schemas.microsoft.com/office/word/2024/wordml/sdtformatlock" xmlns:w16se="http://schemas.microsoft.com/office/word/2015/wordml/symex" xmlns:wpg="http://schemas.microsoft.com/office/word/2010/wordprocessingGroup" xmlns:wpi="http://schemas.microsoft.com/office/word/2010/wordprocessingInk" xmlns:wne="http://schemas.microsoft.com/office/word/2006/wordml" xmlns:wps="http://schemas.microsoft.com/office/word/2010/wordprocessingShape" mc:Ignorable="w14 w15 w16se w16cid w16 w16cex w16sdtdh w16sdtfl w16du wp14">
   <w:body>
     <w:p>
       <w:pPr>
@@ -20,7 +20,7 @@
         <mc:AlternateContent>
           <mc:Choice Requires="wps">
             <w:drawing>
-              <wp:anchor distT="0" distB="0" distL="114300" distR="114300" simplePos="0" relativeHeight="251659264" behindDoc="0" locked="0" layoutInCell="1" allowOverlap="1" wp14:anchorId="778E8074" wp14:editId="6317AF9C">
+              <wp:anchor distT="0" distB="0" distL="114300" distR="114300" simplePos="0" relativeHeight="251659264" behindDoc="0" locked="0" layoutInCell="1" allowOverlap="1" wp14:anchorId="778E8074" wp14:editId="41F1A156">
                 <wp:simplePos x="0" y="0"/>
                 <wp:positionH relativeFrom="column">
                   <wp:posOffset>4161155</wp:posOffset>
@@ -29,7 +29,7 @@
                   <wp:posOffset>-711200</wp:posOffset>
                 </wp:positionV>
                 <wp:extent cx="1439545" cy="1436400"/>
-                <wp:effectExtent l="0" t="0" r="8255" b="11430"/>
+                <wp:effectExtent l="0" t="0" r="27305" b="11430"/>
                 <wp:wrapNone/>
                 <wp:docPr id="11" name="Oval 11"/>
                 <wp:cNvGraphicFramePr/>
@@ -46,13 +46,7 @@
                           <a:avLst/>
                         </a:prstGeom>
                         <a:blipFill dpi="0" rotWithShape="1">
-                          <a:blip r:embed="rId6" cstate="print">
-                            <a:extLst>
-                              <a:ext uri="{28A0092B-C50C-407E-A947-70E740481C1C}">
-                                <a14:useLocalDpi xmlns:a14="http://schemas.microsoft.com/office/drawing/2010/main" val="0"/>
-                              </a:ext>
-                            </a:extLst>
-                          </a:blip>
+                          <a:blip r:embed="rId8"/>
                           <a:srcRect/>
                           <a:stretch>
                             <a:fillRect/>
@@ -100,8 +94,8 @@
           </mc:Choice>
           <mc:Fallback>
             <w:pict>
-              <v:oval w14:anchorId="1E3F4D2C" id="Oval 11" o:spid="_x0000_s1026" style="position:absolute;margin-left:327.65pt;margin-top:-56pt;width:113.35pt;height:113.1pt;z-index:251659264;visibility:visible;mso-wrap-style:square;mso-width-percent:0;mso-height-percent:0;mso-wrap-distance-left:9pt;mso-wrap-distance-top:0;mso-wrap-distance-right:9pt;mso-wrap-distance-bottom:0;mso-position-horizontal:absolute;mso-position-horizontal-relative:text;mso-position-vertical:absolute;mso-position-vertical-relative:text;mso-width-percent:0;mso-height-percent:0;mso-width-relative:margin;mso-height-relative:margin;v-text-anchor:middle" o:gfxdata="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" strokecolor="black [3213]" strokeweight="1pt">
-                <v:fill r:id="rId7" o:title="" recolor="t" rotate="t" type="frame"/>
+              <v:oval w14:anchorId="69624192" id="Oval 11" o:spid="_x0000_s1026" style="position:absolute;margin-left:327.65pt;margin-top:-56pt;width:113.35pt;height:113.1pt;z-index:251659264;visibility:visible;mso-wrap-style:square;mso-width-percent:0;mso-height-percent:0;mso-wrap-distance-left:9pt;mso-wrap-distance-top:0;mso-wrap-distance-right:9pt;mso-wrap-distance-bottom:0;mso-position-horizontal:absolute;mso-position-horizontal-relative:text;mso-position-vertical:absolute;mso-position-vertical-relative:text;mso-width-percent:0;mso-height-percent:0;mso-width-relative:margin;mso-height-relative:margin;v-text-anchor:middle" o:gfxdata="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" strokecolor="black [3213]" strokeweight="1pt">
+                <v:fill r:id="rId9" o:title="" recolor="t" rotate="t" type="frame"/>
                 <v:stroke joinstyle="miter"/>
               </v:oval>
             </w:pict>
@@ -126,7 +120,7 @@
         </w:rPr>
         <w:br/>
       </w:r>
-      <w:hyperlink r:id="rId8" w:history="1">
+      <w:hyperlink r:id="rId10" w:history="1">
         <w:r>
           <w:rPr>
             <w:rFonts w:eastAsia="Times New Roman" w:cs="Times New Roman"/>
@@ -141,7 +135,7 @@
         </w:rPr>
         <w:t xml:space="preserve"> | </w:t>
       </w:r>
-      <w:hyperlink r:id="rId9" w:tgtFrame="_blank" w:history="1">
+      <w:hyperlink r:id="rId11" w:tgtFrame="_blank" w:history="1">
         <w:r>
           <w:rPr>
             <w:rFonts w:eastAsia="Times New Roman" w:cs="Times New Roman"/>
@@ -162,16 +156,14 @@
         </w:rPr>
         <w:t>Andheri, Mumbai, India</w:t>
       </w:r>
-      <w:bookmarkStart w:id="0" w:name="_GoBack"/>
-      <w:bookmarkEnd w:id="0"/>
-    </w:p>
-    <w:p>
-      <w:pPr>
-        <w:rPr>
-          <w:rFonts w:eastAsia="Times New Roman" w:cs="Times New Roman"/>
-        </w:rPr>
-      </w:pPr>
-      <w:hyperlink r:id="rId10" w:history="1">
+    </w:p>
+    <w:p>
+      <w:pPr>
+        <w:rPr>
+          <w:rFonts w:eastAsia="Times New Roman" w:cs="Times New Roman"/>
+        </w:rPr>
+      </w:pPr>
+      <w:hyperlink r:id="rId12" w:history="1">
         <w:r>
           <w:rPr>
             <w:rStyle w:val="Hyperlink"/>
@@ -187,7 +179,7 @@
         </w:rPr>
         <w:t xml:space="preserve"> | </w:t>
       </w:r>
-      <w:hyperlink r:id="rId11" w:history="1">
+      <w:hyperlink r:id="rId13" w:history="1">
         <w:r>
           <w:rPr>
             <w:rStyle w:val="Hyperlink"/>
@@ -218,7 +210,7 @@
           <w:noProof/>
         </w:rPr>
         <w:pict w14:anchorId="0B8AD64A">
-          <v:rect id="_x0000_i1030" alt="" style="width:451pt;height:.05pt;mso-width-percent:0;mso-height-percent:0;mso-width-percent:0;mso-height-percent:0" o:hralign="center" o:hrstd="t" o:hr="t" fillcolor="#a0a0a0" stroked="f"/>
+          <v:rect id="_x0000_i1025" alt="" style="width:451pt;height:.05pt;mso-width-percent:0;mso-height-percent:0;mso-width-percent:0;mso-height-percent:0" o:hralign="center" o:hrstd="t" o:hr="t" fillcolor="#a0a0a0" stroked="f"/>
         </w:pict>
       </w:r>
     </w:p>
@@ -300,7 +292,7 @@
           <w:noProof/>
         </w:rPr>
         <w:pict w14:anchorId="684B7B3E">
-          <v:rect id="_x0000_i1029" alt="" style="width:451pt;height:.05pt;mso-width-percent:0;mso-height-percent:0;mso-width-percent:0;mso-height-percent:0" o:hralign="center" o:hrstd="t" o:hr="t" fillcolor="#a0a0a0" stroked="f"/>
+          <v:rect id="_x0000_i1026" alt="" style="width:451pt;height:.05pt;mso-width-percent:0;mso-height-percent:0;mso-width-percent:0;mso-height-percent:0" o:hralign="center" o:hrstd="t" o:hr="t" fillcolor="#a0a0a0" stroked="f"/>
         </w:pict>
       </w:r>
     </w:p>
@@ -1324,7 +1316,7 @@
           <w:noProof/>
         </w:rPr>
         <w:pict w14:anchorId="32C3F9BA">
-          <v:rect id="_x0000_i1028" alt="" style="width:451pt;height:.05pt;mso-width-percent:0;mso-height-percent:0;mso-width-percent:0;mso-height-percent:0" o:hralign="center" o:hrstd="t" o:hr="t" fillcolor="#a0a0a0" stroked="f"/>
+          <v:rect id="_x0000_i1027" alt="" style="width:451pt;height:.05pt;mso-width-percent:0;mso-height-percent:0;mso-width-percent:0;mso-height-percent:0" o:hralign="center" o:hrstd="t" o:hr="t" fillcolor="#a0a0a0" stroked="f"/>
         </w:pict>
       </w:r>
     </w:p>
@@ -1427,7 +1419,7 @@
           <w:noProof/>
         </w:rPr>
         <w:pict w14:anchorId="2350263F">
-          <v:rect id="_x0000_i1027" alt="" style="width:451pt;height:.05pt;mso-width-percent:0;mso-height-percent:0;mso-width-percent:0;mso-height-percent:0" o:hralign="center" o:hrstd="t" o:hr="t" fillcolor="#a0a0a0" stroked="f"/>
+          <v:rect id="_x0000_i1028" alt="" style="width:451pt;height:.05pt;mso-width-percent:0;mso-height-percent:0;mso-width-percent:0;mso-height-percent:0" o:hralign="center" o:hrstd="t" o:hr="t" fillcolor="#a0a0a0" stroked="f"/>
         </w:pict>
       </w:r>
     </w:p>
@@ -1530,7 +1522,7 @@
           <w:noProof/>
         </w:rPr>
         <w:pict w14:anchorId="54D7F1E9">
-          <v:rect id="_x0000_i1026" alt="" style="width:451pt;height:.05pt;mso-width-percent:0;mso-height-percent:0;mso-width-percent:0;mso-height-percent:0" o:hralign="center" o:hrstd="t" o:hr="t" fillcolor="#a0a0a0" stroked="f"/>
+          <v:rect id="_x0000_i1029" alt="" style="width:451pt;height:.05pt;mso-width-percent:0;mso-height-percent:0;mso-width-percent:0;mso-height-percent:0" o:hralign="center" o:hrstd="t" o:hr="t" fillcolor="#a0a0a0" stroked="f"/>
         </w:pict>
       </w:r>
     </w:p>
@@ -1691,7 +1683,7 @@
           <w:noProof/>
         </w:rPr>
         <w:pict w14:anchorId="7B686C3B">
-          <v:rect id="_x0000_i1025" alt="" style="width:451pt;height:.05pt;mso-width-percent:0;mso-height-percent:0;mso-width-percent:0;mso-height-percent:0" o:hralign="center" o:hrstd="t" o:hr="t" fillcolor="#a0a0a0" stroked="f"/>
+          <v:rect id="_x0000_i1030" alt="" style="width:451pt;height:.05pt;mso-width-percent:0;mso-height-percent:0;mso-width-percent:0;mso-height-percent:0" o:hralign="center" o:hrstd="t" o:hr="t" fillcolor="#a0a0a0" stroked="f"/>
         </w:pict>
       </w:r>
     </w:p>
@@ -1741,8 +1733,46 @@
 </w:document>
 </file>
 
+<file path=word/endnotes.xml><?xml version="1.0" encoding="utf-8"?>
+<w:endnotes xmlns:wpc="http://schemas.microsoft.com/office/word/2010/wordprocessingCanvas" xmlns:cx="http://schemas.microsoft.com/office/drawing/2014/chartex" xmlns:cx1="http://schemas.microsoft.com/office/drawing/2015/9/8/chartex" xmlns:cx2="http://schemas.microsoft.com/office/drawing/2015/10/21/chartex" xmlns:cx3="http://schemas.microsoft.com/office/drawing/2016/5/9/chartex" xmlns:cx4="http://schemas.microsoft.com/office/drawing/2016/5/10/chartex" xmlns:cx5="http://schemas.microsoft.com/office/drawing/2016/5/11/chartex" xmlns:cx6="http://schemas.microsoft.com/office/drawing/2016/5/12/chartex" xmlns:cx7="http://schemas.microsoft.com/office/drawing/2016/5/13/chartex" xmlns:cx8="http://schemas.microsoft.com/office/drawing/2016/5/14/chartex" xmlns:mc="http://schemas.openxmlformats.org/markup-compatibility/2006" xmlns:aink="http://schemas.microsoft.com/office/drawing/2016/ink" xmlns:am3d="http://schemas.microsoft.com/office/drawing/2017/model3d" xmlns:o="urn:schemas-microsoft-com:office:office" xmlns:oel="http://schemas.microsoft.com/office/2019/extlst" xmlns:r="http://schemas.openxmlformats.org/officeDocument/2006/relationships" xmlns:m="http://schemas.openxmlformats.org/officeDocument/2006/math" xmlns:v="urn:schemas-microsoft-com:vml" xmlns:wp14="http://schemas.microsoft.com/office/word/2010/wordprocessingDrawing" xmlns:wp="http://schemas.openxmlformats.org/drawingml/2006/wordprocessingDrawing" xmlns:w10="urn:schemas-microsoft-com:office:word" xmlns:w="http://schemas.openxmlformats.org/wordprocessingml/2006/main" xmlns:w14="http://schemas.microsoft.com/office/word/2010/wordml" xmlns:w15="http://schemas.microsoft.com/office/word/2012/wordml" xmlns:w16cex="http://schemas.microsoft.com/office/word/2018/wordml/cex" xmlns:w16cid="http://schemas.microsoft.com/office/word/2016/wordml/cid" xmlns:w16="http://schemas.microsoft.com/office/word/2018/wordml" xmlns:w16du="http://schemas.microsoft.com/office/word/2023/wordml/word16du" xmlns:w16sdtdh="http://schemas.microsoft.com/office/word/2020/wordml/sdtdatahash" xmlns:w16sdtfl="http://schemas.microsoft.com/office/word/2024/wordml/sdtformatlock" xmlns:w16se="http://schemas.microsoft.com/office/word/2015/wordml/symex" xmlns:wpg="http://schemas.microsoft.com/office/word/2010/wordprocessingGroup" xmlns:wpi="http://schemas.microsoft.com/office/word/2010/wordprocessingInk" xmlns:wne="http://schemas.microsoft.com/office/word/2006/wordml" xmlns:wps="http://schemas.microsoft.com/office/word/2010/wordprocessingShape" mc:Ignorable="w14 w15 w16se w16cid w16 w16cex w16sdtdh w16sdtfl w16du wp14">
+  <w:endnote w:type="separator" w:id="-1">
+    <w:p>
+      <w:r>
+        <w:separator/>
+      </w:r>
+    </w:p>
+  </w:endnote>
+  <w:endnote w:type="continuationSeparator" w:id="0">
+    <w:p>
+      <w:r>
+        <w:continuationSeparator/>
+      </w:r>
+    </w:p>
+  </w:endnote>
+</w:endnotes>
+</file>
+
+<file path=word/footnotes.xml><?xml version="1.0" encoding="utf-8"?>
+<w:footnotes xmlns:wpc="http://schemas.microsoft.com/office/word/2010/wordprocessingCanvas" xmlns:cx="http://schemas.microsoft.com/office/drawing/2014/chartex" xmlns:cx1="http://schemas.microsoft.com/office/drawing/2015/9/8/chartex" xmlns:cx2="http://schemas.microsoft.com/office/drawing/2015/10/21/chartex" xmlns:cx3="http://schemas.microsoft.com/office/drawing/2016/5/9/chartex" xmlns:cx4="http://schemas.microsoft.com/office/drawing/2016/5/10/chartex" xmlns:cx5="http://schemas.microsoft.com/office/drawing/2016/5/11/chartex" xmlns:cx6="http://schemas.microsoft.com/office/drawing/2016/5/12/chartex" xmlns:cx7="http://schemas.microsoft.com/office/drawing/2016/5/13/chartex" xmlns:cx8="http://schemas.microsoft.com/office/drawing/2016/5/14/chartex" xmlns:mc="http://schemas.openxmlformats.org/markup-compatibility/2006" xmlns:aink="http://schemas.microsoft.com/office/drawing/2016/ink" xmlns:am3d="http://schemas.microsoft.com/office/drawing/2017/model3d" xmlns:o="urn:schemas-microsoft-com:office:office" xmlns:oel="http://schemas.microsoft.com/office/2019/extlst" xmlns:r="http://schemas.openxmlformats.org/officeDocument/2006/relationships" xmlns:m="http://schemas.openxmlformats.org/officeDocument/2006/math" xmlns:v="urn:schemas-microsoft-com:vml" xmlns:wp14="http://schemas.microsoft.com/office/word/2010/wordprocessingDrawing" xmlns:wp="http://schemas.openxmlformats.org/drawingml/2006/wordprocessingDrawing" xmlns:w10="urn:schemas-microsoft-com:office:word" xmlns:w="http://schemas.openxmlformats.org/wordprocessingml/2006/main" xmlns:w14="http://schemas.microsoft.com/office/word/2010/wordml" xmlns:w15="http://schemas.microsoft.com/office/word/2012/wordml" xmlns:w16cex="http://schemas.microsoft.com/office/word/2018/wordml/cex" xmlns:w16cid="http://schemas.microsoft.com/office/word/2016/wordml/cid" xmlns:w16="http://schemas.microsoft.com/office/word/2018/wordml" xmlns:w16du="http://schemas.microsoft.com/office/word/2023/wordml/word16du" xmlns:w16sdtdh="http://schemas.microsoft.com/office/word/2020/wordml/sdtdatahash" xmlns:w16sdtfl="http://schemas.microsoft.com/office/word/2024/wordml/sdtformatlock" xmlns:w16se="http://schemas.microsoft.com/office/word/2015/wordml/symex" xmlns:wpg="http://schemas.microsoft.com/office/word/2010/wordprocessingGroup" xmlns:wpi="http://schemas.microsoft.com/office/word/2010/wordprocessingInk" xmlns:wne="http://schemas.microsoft.com/office/word/2006/wordml" xmlns:wps="http://schemas.microsoft.com/office/word/2010/wordprocessingShape" mc:Ignorable="w14 w15 w16se w16cid w16 w16cex w16sdtdh w16sdtfl w16du wp14">
+  <w:footnote w:type="separator" w:id="-1">
+    <w:p>
+      <w:r>
+        <w:separator/>
+      </w:r>
+    </w:p>
+  </w:footnote>
+  <w:footnote w:type="continuationSeparator" w:id="0">
+    <w:p>
+      <w:r>
+        <w:continuationSeparator/>
+      </w:r>
+    </w:p>
+  </w:footnote>
+</w:footnotes>
+</file>
+
 <file path=word/numbering.xml><?xml version="1.0" encoding="utf-8"?>
-<w:numbering xmlns:wpc="http://schemas.microsoft.com/office/word/2010/wordprocessingCanvas" xmlns:cx="http://schemas.microsoft.com/office/drawing/2014/chartex" xmlns:cx1="http://schemas.microsoft.com/office/drawing/2015/9/8/chartex" xmlns:cx2="http://schemas.microsoft.com/office/drawing/2015/10/21/chartex" xmlns:cx3="http://schemas.microsoft.com/office/drawing/2016/5/9/chartex" xmlns:cx4="http://schemas.microsoft.com/office/drawing/2016/5/10/chartex" xmlns:cx5="http://schemas.microsoft.com/office/drawing/2016/5/11/chartex" xmlns:cx6="http://schemas.microsoft.com/office/drawing/2016/5/12/chartex" xmlns:cx7="http://schemas.microsoft.com/office/drawing/2016/5/13/chartex" xmlns:cx8="http://schemas.microsoft.com/office/drawing/2016/5/14/chartex" xmlns:mc="http://schemas.openxmlformats.org/markup-compatibility/2006" xmlns:aink="http://schemas.microsoft.com/office/drawing/2016/ink" xmlns:am3d="http://schemas.microsoft.com/office/drawing/2017/model3d" xmlns:o="urn:schemas-microsoft-com:office:office" xmlns:r="http://schemas.openxmlformats.org/officeDocument/2006/relationships" xmlns:m="http://schemas.openxmlformats.org/officeDocument/2006/math" xmlns:v="urn:schemas-microsoft-com:vml" xmlns:wp14="http://schemas.microsoft.com/office/word/2010/wordprocessingDrawing" xmlns:wp="http://schemas.openxmlformats.org/drawingml/2006/wordprocessingDrawing" xmlns:w10="urn:schemas-microsoft-com:office:word" xmlns:w="http://schemas.openxmlformats.org/wordprocessingml/2006/main" xmlns:w14="http://schemas.microsoft.com/office/word/2010/wordml" xmlns:w15="http://schemas.microsoft.com/office/word/2012/wordml" xmlns:w16cid="http://schemas.microsoft.com/office/word/2016/wordml/cid" xmlns:w16se="http://schemas.microsoft.com/office/word/2015/wordml/symex" xmlns:wpg="http://schemas.microsoft.com/office/word/2010/wordprocessingGroup" xmlns:wpi="http://schemas.microsoft.com/office/word/2010/wordprocessingInk" xmlns:wne="http://schemas.microsoft.com/office/word/2006/wordml" xmlns:wps="http://schemas.microsoft.com/office/word/2010/wordprocessingShape" mc:Ignorable="w14 w15 w16se w16cid wp14">
+<w:numbering xmlns:wpc="http://schemas.microsoft.com/office/word/2010/wordprocessingCanvas" xmlns:cx="http://schemas.microsoft.com/office/drawing/2014/chartex" xmlns:cx1="http://schemas.microsoft.com/office/drawing/2015/9/8/chartex" xmlns:cx2="http://schemas.microsoft.com/office/drawing/2015/10/21/chartex" xmlns:cx3="http://schemas.microsoft.com/office/drawing/2016/5/9/chartex" xmlns:cx4="http://schemas.microsoft.com/office/drawing/2016/5/10/chartex" xmlns:cx5="http://schemas.microsoft.com/office/drawing/2016/5/11/chartex" xmlns:cx6="http://schemas.microsoft.com/office/drawing/2016/5/12/chartex" xmlns:cx7="http://schemas.microsoft.com/office/drawing/2016/5/13/chartex" xmlns:cx8="http://schemas.microsoft.com/office/drawing/2016/5/14/chartex" xmlns:mc="http://schemas.openxmlformats.org/markup-compatibility/2006" xmlns:aink="http://schemas.microsoft.com/office/drawing/2016/ink" xmlns:am3d="http://schemas.microsoft.com/office/drawing/2017/model3d" xmlns:o="urn:schemas-microsoft-com:office:office" xmlns:oel="http://schemas.microsoft.com/office/2019/extlst" xmlns:r="http://schemas.openxmlformats.org/officeDocument/2006/relationships" xmlns:m="http://schemas.openxmlformats.org/officeDocument/2006/math" xmlns:v="urn:schemas-microsoft-com:vml" xmlns:wp14="http://schemas.microsoft.com/office/word/2010/wordprocessingDrawing" xmlns:wp="http://schemas.openxmlformats.org/drawingml/2006/wordprocessingDrawing" xmlns:w10="urn:schemas-microsoft-com:office:word" xmlns:w="http://schemas.openxmlformats.org/wordprocessingml/2006/main" xmlns:w14="http://schemas.microsoft.com/office/word/2010/wordml" xmlns:w15="http://schemas.microsoft.com/office/word/2012/wordml" xmlns:w16cex="http://schemas.microsoft.com/office/word/2018/wordml/cex" xmlns:w16cid="http://schemas.microsoft.com/office/word/2016/wordml/cid" xmlns:w16="http://schemas.microsoft.com/office/word/2018/wordml" xmlns:w16du="http://schemas.microsoft.com/office/word/2023/wordml/word16du" xmlns:w16sdtdh="http://schemas.microsoft.com/office/word/2020/wordml/sdtdatahash" xmlns:w16sdtfl="http://schemas.microsoft.com/office/word/2024/wordml/sdtformatlock" xmlns:w16se="http://schemas.microsoft.com/office/word/2015/wordml/symex" xmlns:wpg="http://schemas.microsoft.com/office/word/2010/wordprocessingGroup" xmlns:wpi="http://schemas.microsoft.com/office/word/2010/wordprocessingInk" xmlns:wne="http://schemas.microsoft.com/office/word/2006/wordml" xmlns:wps="http://schemas.microsoft.com/office/word/2010/wordprocessingShape" mc:Ignorable="w14 w15 w16se w16cid w16 w16cex w16sdtdh w16sdtfl w16du wp14">
   <w:abstractNum w:abstractNumId="0" w15:restartNumberingAfterBreak="0">
     <w:nsid w:val="08497DBC"/>
     <w:multiLevelType w:val="multilevel"/>
@@ -3084,38 +3114,38 @@
       </w:rPr>
     </w:lvl>
   </w:abstractNum>
-  <w:num w:numId="1">
+  <w:num w:numId="1" w16cid:durableId="957683091">
     <w:abstractNumId w:val="2"/>
   </w:num>
-  <w:num w:numId="2">
+  <w:num w:numId="2" w16cid:durableId="1975207443">
     <w:abstractNumId w:val="4"/>
   </w:num>
-  <w:num w:numId="3">
+  <w:num w:numId="3" w16cid:durableId="829639825">
     <w:abstractNumId w:val="0"/>
   </w:num>
-  <w:num w:numId="4">
+  <w:num w:numId="4" w16cid:durableId="1674331424">
     <w:abstractNumId w:val="3"/>
   </w:num>
-  <w:num w:numId="5">
+  <w:num w:numId="5" w16cid:durableId="1317297294">
     <w:abstractNumId w:val="5"/>
   </w:num>
-  <w:num w:numId="6">
+  <w:num w:numId="6" w16cid:durableId="823739599">
     <w:abstractNumId w:val="1"/>
   </w:num>
-  <w:num w:numId="7">
+  <w:num w:numId="7" w16cid:durableId="173154024">
     <w:abstractNumId w:val="6"/>
   </w:num>
-  <w:num w:numId="8">
+  <w:num w:numId="8" w16cid:durableId="2085643509">
     <w:abstractNumId w:val="8"/>
   </w:num>
-  <w:num w:numId="9">
+  <w:num w:numId="9" w16cid:durableId="2134207974">
     <w:abstractNumId w:val="7"/>
   </w:num>
 </w:numbering>
 </file>
 
 <file path=word/styles.xml><?xml version="1.0" encoding="utf-8"?>
-<w:styles xmlns:mc="http://schemas.openxmlformats.org/markup-compatibility/2006" xmlns:r="http://schemas.openxmlformats.org/officeDocument/2006/relationships" xmlns:w="http://schemas.openxmlformats.org/wordprocessingml/2006/main" xmlns:w14="http://schemas.microsoft.com/office/word/2010/wordml" xmlns:w15="http://schemas.microsoft.com/office/word/2012/wordml" xmlns:w16cid="http://schemas.microsoft.com/office/word/2016/wordml/cid" xmlns:w16se="http://schemas.microsoft.com/office/word/2015/wordml/symex" mc:Ignorable="w14 w15 w16se w16cid">
+<w:styles xmlns:mc="http://schemas.openxmlformats.org/markup-compatibility/2006" xmlns:r="http://schemas.openxmlformats.org/officeDocument/2006/relationships" xmlns:w="http://schemas.openxmlformats.org/wordprocessingml/2006/main" xmlns:w14="http://schemas.microsoft.com/office/word/2010/wordml" xmlns:w15="http://schemas.microsoft.com/office/word/2012/wordml" xmlns:w16cex="http://schemas.microsoft.com/office/word/2018/wordml/cex" xmlns:w16cid="http://schemas.microsoft.com/office/word/2016/wordml/cid" xmlns:w16="http://schemas.microsoft.com/office/word/2018/wordml" xmlns:w16du="http://schemas.microsoft.com/office/word/2023/wordml/word16du" xmlns:w16sdtdh="http://schemas.microsoft.com/office/word/2020/wordml/sdtdatahash" xmlns:w16sdtfl="http://schemas.microsoft.com/office/word/2024/wordml/sdtformatlock" xmlns:w16se="http://schemas.microsoft.com/office/word/2015/wordml/symex" mc:Ignorable="w14 w15 w16se w16cid w16 w16cex w16sdtdh w16sdtfl w16du">
   <w:docDefaults>
     <w:rPrDefault>
       <w:rPr>
@@ -3127,7 +3157,7 @@
     </w:rPrDefault>
     <w:pPrDefault/>
   </w:docDefaults>
-  <w:latentStyles w:defLockedState="0" w:defUIPriority="99" w:defSemiHidden="0" w:defUnhideWhenUsed="0" w:defQFormat="0" w:count="375">
+  <w:latentStyles w:defLockedState="0" w:defUIPriority="99" w:defSemiHidden="0" w:defUnhideWhenUsed="0" w:defQFormat="0" w:count="376">
     <w:lsdException w:name="Normal" w:uiPriority="0" w:qFormat="1"/>
     <w:lsdException w:name="heading 1" w:uiPriority="9" w:qFormat="1"/>
     <w:lsdException w:name="heading 2" w:semiHidden="1" w:uiPriority="9" w:unhideWhenUsed="1" w:qFormat="1"/>
@@ -3503,6 +3533,7 @@
     <w:lsdException w:name="Smart Hyperlink" w:semiHidden="1" w:unhideWhenUsed="1"/>
     <w:lsdException w:name="Hashtag" w:semiHidden="1" w:unhideWhenUsed="1"/>
     <w:lsdException w:name="Unresolved Mention" w:semiHidden="1" w:unhideWhenUsed="1"/>
+    <w:lsdException w:name="Smart Link" w:semiHidden="1" w:unhideWhenUsed="1"/>
   </w:latentStyles>
   <w:style w:type="paragraph" w:default="1" w:styleId="Normal">
     <w:name w:val="Normal"/>
@@ -3676,6 +3707,48 @@
       <w:ind w:left="720"/>
       <w:contextualSpacing/>
     </w:pPr>
+  </w:style>
+  <w:style w:type="paragraph" w:styleId="Header">
+    <w:name w:val="header"/>
+    <w:basedOn w:val="Normal"/>
+    <w:link w:val="HeaderChar"/>
+    <w:uiPriority w:val="99"/>
+    <w:unhideWhenUsed/>
+    <w:rsid w:val="00393994"/>
+    <w:pPr>
+      <w:tabs>
+        <w:tab w:val="center" w:pos="4680"/>
+        <w:tab w:val="right" w:pos="9360"/>
+      </w:tabs>
+    </w:pPr>
+  </w:style>
+  <w:style w:type="character" w:customStyle="1" w:styleId="HeaderChar">
+    <w:name w:val="Header Char"/>
+    <w:basedOn w:val="DefaultParagraphFont"/>
+    <w:link w:val="Header"/>
+    <w:uiPriority w:val="99"/>
+    <w:rsid w:val="00393994"/>
+  </w:style>
+  <w:style w:type="paragraph" w:styleId="Footer">
+    <w:name w:val="footer"/>
+    <w:basedOn w:val="Normal"/>
+    <w:link w:val="FooterChar"/>
+    <w:uiPriority w:val="99"/>
+    <w:unhideWhenUsed/>
+    <w:rsid w:val="00393994"/>
+    <w:pPr>
+      <w:tabs>
+        <w:tab w:val="center" w:pos="4680"/>
+        <w:tab w:val="right" w:pos="9360"/>
+      </w:tabs>
+    </w:pPr>
+  </w:style>
+  <w:style w:type="character" w:customStyle="1" w:styleId="FooterChar">
+    <w:name w:val="Footer Char"/>
+    <w:basedOn w:val="DefaultParagraphFont"/>
+    <w:link w:val="Footer"/>
+    <w:uiPriority w:val="99"/>
+    <w:rsid w:val="00393994"/>
   </w:style>
 </w:styles>
 </file>

</xml_diff>

<commit_message>
Profile headshot updated on website & resume; Footer year updated
</commit_message>
<xml_diff>
--- a/Rohan-Adhia-Resume.docx
+++ b/Rohan-Adhia-Resume.docx
@@ -20,7 +20,7 @@
         <mc:AlternateContent>
           <mc:Choice Requires="wps">
             <w:drawing>
-              <wp:anchor distT="0" distB="0" distL="114300" distR="114300" simplePos="0" relativeHeight="251659264" behindDoc="0" locked="0" layoutInCell="1" allowOverlap="1" wp14:anchorId="778E8074" wp14:editId="46713BF0">
+              <wp:anchor distT="0" distB="0" distL="114300" distR="114300" simplePos="0" relativeHeight="251659264" behindDoc="0" locked="0" layoutInCell="1" allowOverlap="1" wp14:anchorId="778E8074" wp14:editId="5824D28F">
                 <wp:simplePos x="0" y="0"/>
                 <wp:positionH relativeFrom="column">
                   <wp:posOffset>4161155</wp:posOffset>
@@ -45,9 +45,14 @@
                         <a:prstGeom prst="ellipse">
                           <a:avLst/>
                         </a:prstGeom>
-                        <a:blipFill dpi="0" rotWithShape="1">
-                          <a:blip r:embed="rId8"/>
-                          <a:srcRect/>
+                        <a:blipFill>
+                          <a:blip r:embed="rId8" cstate="print">
+                            <a:extLst>
+                              <a:ext uri="{28A0092B-C50C-407E-A947-70E740481C1C}">
+                                <a14:useLocalDpi xmlns:a14="http://schemas.microsoft.com/office/drawing/2010/main" val="0"/>
+                              </a:ext>
+                            </a:extLst>
+                          </a:blip>
                           <a:stretch>
                             <a:fillRect/>
                           </a:stretch>
@@ -94,7 +99,7 @@
           </mc:Choice>
           <mc:Fallback>
             <w:pict>
-              <v:oval w14:anchorId="2317EEB5" id="Oval 11" o:spid="_x0000_s1026" style="position:absolute;margin-left:327.65pt;margin-top:-56pt;width:113.35pt;height:113.1pt;z-index:251659264;visibility:visible;mso-wrap-style:square;mso-width-percent:0;mso-height-percent:0;mso-wrap-distance-left:9pt;mso-wrap-distance-top:0;mso-wrap-distance-right:9pt;mso-wrap-distance-bottom:0;mso-position-horizontal:absolute;mso-position-horizontal-relative:text;mso-position-vertical:absolute;mso-position-vertical-relative:text;mso-width-percent:0;mso-height-percent:0;mso-width-relative:margin;mso-height-relative:margin;v-text-anchor:middle" o:gfxdata="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